<commit_message>
Attempt to add photo - did not work in past
</commit_message>
<xml_diff>
--- a/Cecil is my dog.docx
+++ b/Cecil is my dog.docx
@@ -13,9 +13,61 @@
       </w:r>
     </w:p>
     <w:p>
+      <w:r>
+        <w:t>Here is a photo of Cecil:</w:t>
+      </w:r>
+    </w:p>
+    <w:p>
+      <w:r>
+        <w:rPr>
+          <w:noProof/>
+        </w:rPr>
+        <w:drawing>
+          <wp:inline distT="0" distB="0" distL="0" distR="0" wp14:anchorId="0150A4D9" wp14:editId="76ADE61F">
+            <wp:extent cx="3822700" cy="2867025"/>
+            <wp:effectExtent l="0" t="0" r="6350" b="9525"/>
+            <wp:docPr id="1" name="Picture 1"/>
+            <wp:cNvGraphicFramePr>
+              <a:graphicFrameLocks xmlns:a="http://schemas.openxmlformats.org/drawingml/2006/main" noChangeAspect="1"/>
+            </wp:cNvGraphicFramePr>
+            <a:graphic xmlns:a="http://schemas.openxmlformats.org/drawingml/2006/main">
+              <a:graphicData uri="http://schemas.openxmlformats.org/drawingml/2006/picture">
+                <pic:pic xmlns:pic="http://schemas.openxmlformats.org/drawingml/2006/picture">
+                  <pic:nvPicPr>
+                    <pic:cNvPr id="1" name="20121109_234455864_iOS.jpg"/>
+                    <pic:cNvPicPr/>
+                  </pic:nvPicPr>
+                  <pic:blipFill>
+                    <a:blip r:embed="rId4" cstate="print">
+                      <a:extLst>
+                        <a:ext uri="{28A0092B-C50C-407E-A947-70E740481C1C}">
+                          <a14:useLocalDpi xmlns:a14="http://schemas.microsoft.com/office/drawing/2010/main" val="0"/>
+                        </a:ext>
+                      </a:extLst>
+                    </a:blip>
+                    <a:stretch>
+                      <a:fillRect/>
+                    </a:stretch>
+                  </pic:blipFill>
+                  <pic:spPr>
+                    <a:xfrm rot="10800000">
+                      <a:off x="0" y="0"/>
+                      <a:ext cx="3824405" cy="2868304"/>
+                    </a:xfrm>
+                    <a:prstGeom prst="rect">
+                      <a:avLst/>
+                    </a:prstGeom>
+                  </pic:spPr>
+                </pic:pic>
+              </a:graphicData>
+            </a:graphic>
+          </wp:inline>
+        </w:drawing>
+      </w:r>
       <w:bookmarkStart w:id="0" w:name="_GoBack"/>
       <w:bookmarkEnd w:id="0"/>
     </w:p>
+    <w:p/>
     <w:sectPr>
       <w:pgSz w:w="12240" w:h="15840"/>
       <w:pgMar w:top="1440" w:right="1440" w:bottom="1440" w:left="1440" w:header="708" w:footer="708" w:gutter="0"/>

</xml_diff>

<commit_message>
Added Cecil's age and bday
</commit_message>
<xml_diff>
--- a/Cecil is my dog.docx
+++ b/Cecil is my dog.docx
@@ -63,6 +63,11 @@
             </a:graphic>
           </wp:inline>
         </w:drawing>
+      </w:r>
+    </w:p>
+    <w:p>
+      <w:r>
+        <w:t>Cecil is ten years old – his birthday is August 13, 2007.</w:t>
       </w:r>
       <w:bookmarkStart w:id="0" w:name="_GoBack"/>
       <w:bookmarkEnd w:id="0"/>

</xml_diff>

<commit_message>
Deleted photo will attempt new branch
</commit_message>
<xml_diff>
--- a/Cecil is my dog.docx
+++ b/Cecil is my dog.docx
@@ -13,64 +13,11 @@
       </w:r>
     </w:p>
     <w:p>
-      <w:r>
-        <w:t>Here is a photo of Cecil:</w:t>
-      </w:r>
-    </w:p>
-    <w:p>
-      <w:r>
-        <w:rPr>
-          <w:noProof/>
-        </w:rPr>
-        <w:drawing>
-          <wp:inline distT="0" distB="0" distL="0" distR="0" wp14:anchorId="0150A4D9" wp14:editId="76ADE61F">
-            <wp:extent cx="3822700" cy="2867025"/>
-            <wp:effectExtent l="0" t="0" r="6350" b="9525"/>
-            <wp:docPr id="1" name="Picture 1"/>
-            <wp:cNvGraphicFramePr>
-              <a:graphicFrameLocks xmlns:a="http://schemas.openxmlformats.org/drawingml/2006/main" noChangeAspect="1"/>
-            </wp:cNvGraphicFramePr>
-            <a:graphic xmlns:a="http://schemas.openxmlformats.org/drawingml/2006/main">
-              <a:graphicData uri="http://schemas.openxmlformats.org/drawingml/2006/picture">
-                <pic:pic xmlns:pic="http://schemas.openxmlformats.org/drawingml/2006/picture">
-                  <pic:nvPicPr>
-                    <pic:cNvPr id="1" name="20121109_234455864_iOS.jpg"/>
-                    <pic:cNvPicPr/>
-                  </pic:nvPicPr>
-                  <pic:blipFill>
-                    <a:blip r:embed="rId4" cstate="print">
-                      <a:extLst>
-                        <a:ext uri="{28A0092B-C50C-407E-A947-70E740481C1C}">
-                          <a14:useLocalDpi xmlns:a14="http://schemas.microsoft.com/office/drawing/2010/main" val="0"/>
-                        </a:ext>
-                      </a:extLst>
-                    </a:blip>
-                    <a:stretch>
-                      <a:fillRect/>
-                    </a:stretch>
-                  </pic:blipFill>
-                  <pic:spPr>
-                    <a:xfrm rot="10800000">
-                      <a:off x="0" y="0"/>
-                      <a:ext cx="3824405" cy="2868304"/>
-                    </a:xfrm>
-                    <a:prstGeom prst="rect">
-                      <a:avLst/>
-                    </a:prstGeom>
-                  </pic:spPr>
-                </pic:pic>
-              </a:graphicData>
-            </a:graphic>
-          </wp:inline>
-        </w:drawing>
-      </w:r>
-    </w:p>
-    <w:p>
+      <w:bookmarkStart w:id="0" w:name="_GoBack"/>
+      <w:bookmarkEnd w:id="0"/>
       <w:r>
         <w:t>Cecil is ten years old – his birthday is August 13, 2007.</w:t>
       </w:r>
-      <w:bookmarkStart w:id="0" w:name="_GoBack"/>
-      <w:bookmarkEnd w:id="0"/>
     </w:p>
     <w:p/>
     <w:sectPr>

</xml_diff>

<commit_message>
Pushes are not showing up in GitHub - new photo added
</commit_message>
<xml_diff>
--- a/Cecil is my dog.docx
+++ b/Cecil is my dog.docx
@@ -33,7 +33,6 @@
       </w:r>
     </w:p>
     <w:p>
-      <w:bookmarkStart w:id="0" w:name="_GoBack"/>
       <w:r>
         <w:rPr>
           <w:noProof/>
@@ -80,6 +79,12 @@
           </wp:inline>
         </w:drawing>
       </w:r>
+    </w:p>
+    <w:p>
+      <w:r>
+        <w:t>My last few pushes have not worked. Let’s try again.</w:t>
+      </w:r>
+      <w:bookmarkStart w:id="0" w:name="_GoBack"/>
       <w:bookmarkEnd w:id="0"/>
     </w:p>
     <w:p/>

</xml_diff>